<commit_message>
Dodano funkcje zad5 ktora wywoluje odpowiednie testy(Fischera, a nastepnie studenta lub cochrana coxa)
</commit_message>
<xml_diff>
--- a/Sprawozdanie.docx
+++ b/Sprawozdanie.docx
@@ -1,6 +1,6 @@
 
 <file path=word/document.xml><?xml version="1.0" encoding="utf-8"?>
-<w:document xmlns:wpc="http://schemas.microsoft.com/office/word/2010/wordprocessingCanvas" xmlns:cx="http://schemas.microsoft.com/office/drawing/2014/chartex" xmlns:cx1="http://schemas.microsoft.com/office/drawing/2015/9/8/chartex" xmlns:cx2="http://schemas.microsoft.com/office/drawing/2015/10/21/chartex" xmlns:cx3="http://schemas.microsoft.com/office/drawing/2016/5/9/chartex" xmlns:cx4="http://schemas.microsoft.com/office/drawing/2016/5/10/chartex" xmlns:cx5="http://schemas.microsoft.com/office/drawing/2016/5/11/chartex" xmlns:cx6="http://schemas.microsoft.com/office/drawing/2016/5/12/chartex" xmlns:cx7="http://schemas.microsoft.com/office/drawing/2016/5/13/chartex" xmlns:cx8="http://schemas.microsoft.com/office/drawing/2016/5/14/chartex" xmlns:mc="http://schemas.openxmlformats.org/markup-compatibility/2006" xmlns:aink="http://schemas.microsoft.com/office/drawing/2016/ink" xmlns:am3d="http://schemas.microsoft.com/office/drawing/2017/model3d" xmlns:o="urn:schemas-microsoft-com:office:office" xmlns:r="http://schemas.openxmlformats.org/officeDocument/2006/relationships" xmlns:m="http://schemas.openxmlformats.org/officeDocument/2006/math" xmlns:v="urn:schemas-microsoft-com:vml" xmlns:wp14="http://schemas.microsoft.com/office/word/2010/wordprocessingDrawing" xmlns:wp="http://schemas.openxmlformats.org/drawingml/2006/wordprocessingDrawing" xmlns:w10="urn:schemas-microsoft-com:office:word" xmlns:w="http://schemas.openxmlformats.org/wordprocessingml/2006/main" xmlns:w14="http://schemas.microsoft.com/office/word/2010/wordml" xmlns:w15="http://schemas.microsoft.com/office/word/2012/wordml" xmlns:w16cid="http://schemas.microsoft.com/office/word/2016/wordml/cid" xmlns:w16se="http://schemas.microsoft.com/office/word/2015/wordml/symex" xmlns:wpg="http://schemas.microsoft.com/office/word/2010/wordprocessingGroup" xmlns:wpi="http://schemas.microsoft.com/office/word/2010/wordprocessingInk" xmlns:wne="http://schemas.microsoft.com/office/word/2006/wordml" xmlns:wps="http://schemas.microsoft.com/office/word/2010/wordprocessingShape" mc:Ignorable="w14 w15 w16se w16cid wp14">
+<w:document xmlns:wpc="http://schemas.microsoft.com/office/word/2010/wordprocessingCanvas" xmlns:mc="http://schemas.openxmlformats.org/markup-compatibility/2006" xmlns:o="urn:schemas-microsoft-com:office:office" xmlns:r="http://schemas.openxmlformats.org/officeDocument/2006/relationships" xmlns:m="http://schemas.openxmlformats.org/officeDocument/2006/math" xmlns:v="urn:schemas-microsoft-com:vml" xmlns:wp14="http://schemas.microsoft.com/office/word/2010/wordprocessingDrawing" xmlns:wp="http://schemas.openxmlformats.org/drawingml/2006/wordprocessingDrawing" xmlns:w10="urn:schemas-microsoft-com:office:word" xmlns:w="http://schemas.openxmlformats.org/wordprocessingml/2006/main" xmlns:w14="http://schemas.microsoft.com/office/word/2010/wordml" xmlns:w15="http://schemas.microsoft.com/office/word/2012/wordml" xmlns:wpg="http://schemas.microsoft.com/office/word/2010/wordprocessingGroup" xmlns:wpi="http://schemas.microsoft.com/office/word/2010/wordprocessingInk" xmlns:wne="http://schemas.microsoft.com/office/word/2006/wordml" xmlns:wps="http://schemas.microsoft.com/office/word/2010/wordprocessingShape" mc:Ignorable="w14 w15 wp14">
   <w:body>
     <w:p>
       <w:pPr>
@@ -337,7 +337,7 @@
               </wp:inline>
             </w:drawing>
           </mc:Choice>
-          <mc:Fallback xmlns:a="http://schemas.openxmlformats.org/drawingml/2006/main">
+          <mc:Fallback xmlns:a="http://schemas.openxmlformats.org/drawingml/2006/main" xmlns:w16se="http://schemas.microsoft.com/office/word/2015/wordml/symex" xmlns:w16cid="http://schemas.microsoft.com/office/word/2016/wordml/cid" xmlns:am3d="http://schemas.microsoft.com/office/drawing/2017/model3d" xmlns:aink="http://schemas.microsoft.com/office/drawing/2016/ink" xmlns:cx8="http://schemas.microsoft.com/office/drawing/2016/5/14/chartex" xmlns:cx7="http://schemas.microsoft.com/office/drawing/2016/5/13/chartex" xmlns:cx6="http://schemas.microsoft.com/office/drawing/2016/5/12/chartex" xmlns:cx5="http://schemas.microsoft.com/office/drawing/2016/5/11/chartex" xmlns:cx4="http://schemas.microsoft.com/office/drawing/2016/5/10/chartex" xmlns:cx3="http://schemas.microsoft.com/office/drawing/2016/5/9/chartex" xmlns:cx2="http://schemas.microsoft.com/office/drawing/2015/10/21/chartex" xmlns:cx1="http://schemas.microsoft.com/office/drawing/2015/9/8/chartex" xmlns:cx="http://schemas.microsoft.com/office/drawing/2014/chartex">
             <w:pict>
               <v:group id="Group 2827" style="width:453.316pt;height:0.480042pt;mso-position-horizontal-relative:char;mso-position-vertical-relative:line" coordsize="57571,60">
                 <v:shape id="Shape 3732" style="position:absolute;width:28785;height:91;left:0;top:0;" coordsize="2878582,9144" path="m0,0l2878582,0l2878582,9144l0,9144l0,0">
@@ -610,41 +610,13 @@
               <w:rPr>
                 <w:color w:val="000000" w:themeColor="text1"/>
               </w:rPr>
-              <w:t xml:space="preserve">Łukasz </w:t>
-            </w:r>
-            <w:proofErr w:type="spellStart"/>
-            <w:r>
-              <w:rPr>
-                <w:color w:val="000000" w:themeColor="text1"/>
-              </w:rPr>
-              <w:t>Latusik</w:t>
-            </w:r>
-            <w:proofErr w:type="spellEnd"/>
-            <w:r>
-              <w:rPr>
-                <w:color w:val="000000" w:themeColor="text1"/>
-              </w:rPr>
-              <w:t xml:space="preserve">, Witold Smaga, Michał Stolorz, </w:t>
-            </w:r>
-            <w:r>
-              <w:rPr>
-                <w:color w:val="000000" w:themeColor="text1"/>
-              </w:rPr>
-              <w:t xml:space="preserve">Dawid Suchy, Andrzej </w:t>
-            </w:r>
-            <w:proofErr w:type="spellStart"/>
-            <w:r>
-              <w:rPr>
-                <w:color w:val="000000" w:themeColor="text1"/>
-              </w:rPr>
-              <w:t>Tenus</w:t>
-            </w:r>
-            <w:proofErr w:type="spellEnd"/>
-            <w:r>
-              <w:rPr>
-                <w:color w:val="000000" w:themeColor="text1"/>
-              </w:rPr>
-              <w:t xml:space="preserve">, </w:t>
+              <w:t xml:space="preserve">Łukasz Latusik, Witold Smaga, Michał Stolorz, </w:t>
+            </w:r>
+            <w:r>
+              <w:rPr>
+                <w:color w:val="000000" w:themeColor="text1"/>
+              </w:rPr>
+              <w:t xml:space="preserve">Dawid Suchy, Andrzej Tenus, </w:t>
             </w:r>
           </w:p>
           <w:p>
@@ -977,7 +949,7 @@
               </wp:inline>
             </w:drawing>
           </mc:Choice>
-          <mc:Fallback xmlns:a="http://schemas.openxmlformats.org/drawingml/2006/main">
+          <mc:Fallback xmlns:a="http://schemas.openxmlformats.org/drawingml/2006/main" xmlns:w16se="http://schemas.microsoft.com/office/word/2015/wordml/symex" xmlns:w16cid="http://schemas.microsoft.com/office/word/2016/wordml/cid" xmlns:am3d="http://schemas.microsoft.com/office/drawing/2017/model3d" xmlns:aink="http://schemas.microsoft.com/office/drawing/2016/ink" xmlns:cx8="http://schemas.microsoft.com/office/drawing/2016/5/14/chartex" xmlns:cx7="http://schemas.microsoft.com/office/drawing/2016/5/13/chartex" xmlns:cx6="http://schemas.microsoft.com/office/drawing/2016/5/12/chartex" xmlns:cx5="http://schemas.microsoft.com/office/drawing/2016/5/11/chartex" xmlns:cx4="http://schemas.microsoft.com/office/drawing/2016/5/10/chartex" xmlns:cx3="http://schemas.microsoft.com/office/drawing/2016/5/9/chartex" xmlns:cx2="http://schemas.microsoft.com/office/drawing/2015/10/21/chartex" xmlns:cx1="http://schemas.microsoft.com/office/drawing/2015/9/8/chartex" xmlns:cx="http://schemas.microsoft.com/office/drawing/2014/chartex">
             <w:pict>
               <v:group id="Group 2828" style="width:454.036pt;height:0.47998pt;mso-position-horizontal-relative:char;mso-position-vertical-relative:line" coordsize="57662,60">
                 <v:shape id="Shape 3738" style="position:absolute;width:28877;height:91;left:0;top:0;" coordsize="2887726,9144" path="m0,0l2887726,0l2887726,9144l0,9144l0,0">
@@ -2073,23 +2045,7 @@
           <w:sz w:val="18"/>
           <w:szCs w:val="24"/>
         </w:rPr>
-        <w:t xml:space="preserve"> </w:t>
-      </w:r>
-      <w:r>
-        <w:rPr>
-          <w:color w:val="000000" w:themeColor="text1"/>
-          <w:sz w:val="18"/>
-          <w:szCs w:val="24"/>
-        </w:rPr>
-        <w:t>liczebność</w:t>
-      </w:r>
-      <w:r>
-        <w:rPr>
-          <w:color w:val="000000" w:themeColor="text1"/>
-          <w:sz w:val="18"/>
-          <w:szCs w:val="24"/>
-        </w:rPr>
-        <w:t xml:space="preserve"> przedziału dominanty</w:t>
+        <w:t xml:space="preserve"> liczebność przedziału dominanty</w:t>
       </w:r>
       <w:r>
         <w:rPr>
@@ -2280,7 +2236,6 @@
         </w:rPr>
         <w:t>Obliczenie dominaty zostało zaimplementowane w funkcjach: „</w:t>
       </w:r>
-      <w:proofErr w:type="spellStart"/>
       <w:r>
         <w:rPr>
           <w:color w:val="000000" w:themeColor="text1"/>
@@ -2288,29 +2243,12 @@
         </w:rPr>
         <w:t>dominantaSzczegolowy</w:t>
       </w:r>
-      <w:proofErr w:type="spellEnd"/>
       <w:r>
         <w:rPr>
           <w:color w:val="000000" w:themeColor="text1"/>
           <w:szCs w:val="24"/>
         </w:rPr>
-        <w:t>” oraz „</w:t>
-      </w:r>
-      <w:proofErr w:type="spellStart"/>
-      <w:r>
-        <w:rPr>
-          <w:color w:val="000000" w:themeColor="text1"/>
-          <w:szCs w:val="24"/>
-        </w:rPr>
-        <w:t>dominantaRozdzielczy</w:t>
-      </w:r>
-      <w:proofErr w:type="spellEnd"/>
-      <w:r>
-        <w:rPr>
-          <w:color w:val="000000" w:themeColor="text1"/>
-          <w:szCs w:val="24"/>
-        </w:rPr>
-        <w:t>”.</w:t>
+        <w:t>” oraz „dominantaRozdzielczy”.</w:t>
       </w:r>
     </w:p>
     <w:p>
@@ -2479,23 +2417,7 @@
           <w:color w:val="000000" w:themeColor="text1"/>
           <w:szCs w:val="24"/>
         </w:rPr>
-        <w:t xml:space="preserve">Rozstęp </w:t>
-      </w:r>
-      <w:proofErr w:type="spellStart"/>
-      <w:r>
-        <w:rPr>
-          <w:color w:val="000000" w:themeColor="text1"/>
-          <w:szCs w:val="24"/>
-        </w:rPr>
-        <w:t>międzyćwiartkowy</w:t>
-      </w:r>
-      <w:proofErr w:type="spellEnd"/>
-      <w:r>
-        <w:rPr>
-          <w:color w:val="000000" w:themeColor="text1"/>
-          <w:szCs w:val="24"/>
-        </w:rPr>
-        <w:t>:</w:t>
+        <w:t>Rozstęp międzyćwiartkowy:</w:t>
       </w:r>
     </w:p>
     <w:p>
@@ -2620,23 +2542,7 @@
           <w:color w:val="000000" w:themeColor="text1"/>
           <w:szCs w:val="24"/>
         </w:rPr>
-        <w:t xml:space="preserve">Wariancja </w:t>
-      </w:r>
-      <w:proofErr w:type="spellStart"/>
-      <w:r>
-        <w:rPr>
-          <w:color w:val="000000" w:themeColor="text1"/>
-          <w:szCs w:val="24"/>
-        </w:rPr>
-        <w:t>próbkowa</w:t>
-      </w:r>
-      <w:proofErr w:type="spellEnd"/>
-      <w:r>
-        <w:rPr>
-          <w:color w:val="000000" w:themeColor="text1"/>
-          <w:szCs w:val="24"/>
-        </w:rPr>
-        <w:t>:</w:t>
+        <w:t>Wariancja próbkowa:</w:t>
       </w:r>
     </w:p>
     <w:p>
@@ -3574,21 +3480,12 @@
           <w:szCs w:val="24"/>
         </w:rPr>
       </w:pPr>
-      <w:proofErr w:type="spellStart"/>
       <w:r>
         <w:rPr>
           <w:color w:val="000000" w:themeColor="text1"/>
           <w:szCs w:val="24"/>
         </w:rPr>
-        <w:t>Kurtoza</w:t>
-      </w:r>
-      <w:proofErr w:type="spellEnd"/>
-      <w:r>
-        <w:rPr>
-          <w:color w:val="000000" w:themeColor="text1"/>
-          <w:szCs w:val="24"/>
-        </w:rPr>
-        <w:t xml:space="preserve">: </w:t>
+        <w:t xml:space="preserve">Kurtoza: </w:t>
       </w:r>
     </w:p>
     <w:p>
@@ -3793,21 +3690,12 @@
           <w:szCs w:val="24"/>
         </w:rPr>
       </w:pPr>
-      <w:proofErr w:type="spellStart"/>
       <w:r>
         <w:rPr>
           <w:color w:val="000000" w:themeColor="text1"/>
           <w:szCs w:val="24"/>
         </w:rPr>
-        <w:t>Excess</w:t>
-      </w:r>
-      <w:proofErr w:type="spellEnd"/>
-      <w:r>
-        <w:rPr>
-          <w:color w:val="000000" w:themeColor="text1"/>
-          <w:szCs w:val="24"/>
-        </w:rPr>
-        <w:t>:</w:t>
+        <w:t>Excess:</w:t>
       </w:r>
     </w:p>
     <w:p>
@@ -3864,24 +3752,15 @@
           <w:color w:val="000000" w:themeColor="text1"/>
           <w:szCs w:val="24"/>
         </w:rPr>
-        <w:t xml:space="preserve"> </w:t>
-      </w:r>
-      <w:proofErr w:type="spellStart"/>
+        <w:t xml:space="preserve"> kwantyl</w:t>
+      </w:r>
       <w:r>
         <w:rPr>
           <w:color w:val="000000" w:themeColor="text1"/>
           <w:szCs w:val="24"/>
         </w:rPr>
-        <w:t>kwantyl</w:t>
-      </w:r>
-      <w:r>
-        <w:rPr>
-          <w:color w:val="000000" w:themeColor="text1"/>
-          <w:szCs w:val="24"/>
-        </w:rPr>
         <w:t>u</w:t>
       </w:r>
-      <w:proofErr w:type="spellEnd"/>
       <w:r>
         <w:rPr>
           <w:color w:val="000000" w:themeColor="text1"/>
@@ -4116,23 +3995,7 @@
           <w:sz w:val="18"/>
           <w:szCs w:val="18"/>
         </w:rPr>
-        <w:t xml:space="preserve"> - dolna wartość przedziału </w:t>
-      </w:r>
-      <w:proofErr w:type="spellStart"/>
-      <w:r>
-        <w:rPr>
-          <w:sz w:val="18"/>
-          <w:szCs w:val="18"/>
-        </w:rPr>
-        <w:t>kwantyla</w:t>
-      </w:r>
-      <w:proofErr w:type="spellEnd"/>
-      <w:r>
-        <w:rPr>
-          <w:sz w:val="18"/>
-          <w:szCs w:val="18"/>
-        </w:rPr>
-        <w:t>.</w:t>
+        <w:t xml:space="preserve"> - dolna wartość przedziału kwantyla.</w:t>
       </w:r>
     </w:p>
     <w:p>
@@ -4148,37 +4011,12 @@
           <w:szCs w:val="18"/>
         </w:rPr>
       </w:pPr>
-      <w:proofErr w:type="spellStart"/>
       <w:r>
         <w:rPr>
           <w:sz w:val="18"/>
           <w:szCs w:val="18"/>
         </w:rPr>
-        <w:t>poz.Q</w:t>
-      </w:r>
-      <w:proofErr w:type="spellEnd"/>
-      <w:r>
-        <w:rPr>
-          <w:sz w:val="18"/>
-          <w:szCs w:val="18"/>
-        </w:rPr>
-        <w:t xml:space="preserve"> – pozycja </w:t>
-      </w:r>
-      <w:proofErr w:type="spellStart"/>
-      <w:r>
-        <w:rPr>
-          <w:sz w:val="18"/>
-          <w:szCs w:val="18"/>
-        </w:rPr>
-        <w:t>kwantyla</w:t>
-      </w:r>
-      <w:proofErr w:type="spellEnd"/>
-      <w:r>
-        <w:rPr>
-          <w:sz w:val="18"/>
-          <w:szCs w:val="18"/>
-        </w:rPr>
-        <w:t>.</w:t>
+        <w:t>poz.Q – pozycja kwantyla.</w:t>
       </w:r>
     </w:p>
     <w:p>
@@ -4214,23 +4052,7 @@
           <w:sz w:val="18"/>
           <w:szCs w:val="18"/>
         </w:rPr>
-        <w:t xml:space="preserve"> – liczebność skumulowana przedziału poprzedzającego przedział </w:t>
-      </w:r>
-      <w:proofErr w:type="spellStart"/>
-      <w:r>
-        <w:rPr>
-          <w:sz w:val="18"/>
-          <w:szCs w:val="18"/>
-        </w:rPr>
-        <w:t>kwantyla</w:t>
-      </w:r>
-      <w:proofErr w:type="spellEnd"/>
-      <w:r>
-        <w:rPr>
-          <w:sz w:val="18"/>
-          <w:szCs w:val="18"/>
-        </w:rPr>
-        <w:t>.</w:t>
+        <w:t xml:space="preserve"> – liczebność skumulowana przedziału poprzedzającego przedział kwantyla.</w:t>
       </w:r>
     </w:p>
     <w:p>
@@ -4266,23 +4088,7 @@
           <w:sz w:val="18"/>
           <w:szCs w:val="18"/>
         </w:rPr>
-        <w:t xml:space="preserve"> – rozpiętość przedziału </w:t>
-      </w:r>
-      <w:proofErr w:type="spellStart"/>
-      <w:r>
-        <w:rPr>
-          <w:sz w:val="18"/>
-          <w:szCs w:val="18"/>
-        </w:rPr>
-        <w:t>kwantyla</w:t>
-      </w:r>
-      <w:proofErr w:type="spellEnd"/>
-      <w:r>
-        <w:rPr>
-          <w:sz w:val="18"/>
-          <w:szCs w:val="18"/>
-        </w:rPr>
-        <w:t>.</w:t>
+        <w:t xml:space="preserve"> – rozpiętość przedziału kwantyla.</w:t>
       </w:r>
     </w:p>
     <w:p>
@@ -4318,23 +4124,7 @@
           <w:sz w:val="18"/>
           <w:szCs w:val="18"/>
         </w:rPr>
-        <w:t xml:space="preserve"> – liczebność przedziału </w:t>
-      </w:r>
-      <w:proofErr w:type="spellStart"/>
-      <w:r>
-        <w:rPr>
-          <w:sz w:val="18"/>
-          <w:szCs w:val="18"/>
-        </w:rPr>
-        <w:t>kwantyla</w:t>
-      </w:r>
-      <w:proofErr w:type="spellEnd"/>
-      <w:r>
-        <w:rPr>
-          <w:sz w:val="18"/>
-          <w:szCs w:val="18"/>
-        </w:rPr>
-        <w:t>.</w:t>
+        <w:t xml:space="preserve"> – liczebność przedziału kwantyla.</w:t>
       </w:r>
     </w:p>
     <w:p>
@@ -4828,21 +4618,12 @@
                 <w:szCs w:val="24"/>
               </w:rPr>
             </w:pPr>
-            <w:proofErr w:type="spellStart"/>
             <w:r>
               <w:rPr>
                 <w:color w:val="000000" w:themeColor="text1"/>
                 <w:szCs w:val="24"/>
               </w:rPr>
-              <w:t>Kwartyl</w:t>
-            </w:r>
-            <w:proofErr w:type="spellEnd"/>
-            <w:r>
-              <w:rPr>
-                <w:color w:val="000000" w:themeColor="text1"/>
-                <w:szCs w:val="24"/>
-              </w:rPr>
-              <w:t xml:space="preserve"> 0.25</w:t>
+              <w:t>Kwartyl 0.25</w:t>
             </w:r>
             <w:r>
               <w:rPr>
@@ -4925,21 +4706,12 @@
                 <w:szCs w:val="24"/>
               </w:rPr>
             </w:pPr>
-            <w:proofErr w:type="spellStart"/>
             <w:r>
               <w:rPr>
                 <w:color w:val="000000" w:themeColor="text1"/>
                 <w:szCs w:val="24"/>
               </w:rPr>
-              <w:t>Kwartyl</w:t>
-            </w:r>
-            <w:proofErr w:type="spellEnd"/>
-            <w:r>
-              <w:rPr>
-                <w:color w:val="000000" w:themeColor="text1"/>
-                <w:szCs w:val="24"/>
-              </w:rPr>
-              <w:t xml:space="preserve"> 0.75:</w:t>
+              <w:t>Kwartyl 0.75:</w:t>
             </w:r>
           </w:p>
         </w:tc>
@@ -5267,23 +5039,7 @@
                 <w:color w:val="000000" w:themeColor="text1"/>
                 <w:szCs w:val="24"/>
               </w:rPr>
-              <w:t xml:space="preserve">Rozstęp </w:t>
-            </w:r>
-            <w:proofErr w:type="spellStart"/>
-            <w:r>
-              <w:rPr>
-                <w:color w:val="000000" w:themeColor="text1"/>
-                <w:szCs w:val="24"/>
-              </w:rPr>
-              <w:t>międzyćwiartkowy</w:t>
-            </w:r>
-            <w:proofErr w:type="spellEnd"/>
-            <w:r>
-              <w:rPr>
-                <w:color w:val="000000" w:themeColor="text1"/>
-                <w:szCs w:val="24"/>
-              </w:rPr>
-              <w:t>:</w:t>
+              <w:t>Rozstęp międzyćwiartkowy:</w:t>
             </w:r>
           </w:p>
         </w:tc>
@@ -5944,21 +5700,12 @@
                 <w:szCs w:val="24"/>
               </w:rPr>
             </w:pPr>
-            <w:proofErr w:type="spellStart"/>
             <w:r>
               <w:rPr>
                 <w:color w:val="000000" w:themeColor="text1"/>
                 <w:szCs w:val="24"/>
               </w:rPr>
-              <w:t>Kurtoza</w:t>
-            </w:r>
-            <w:proofErr w:type="spellEnd"/>
-            <w:r>
-              <w:rPr>
-                <w:color w:val="000000" w:themeColor="text1"/>
-                <w:szCs w:val="24"/>
-              </w:rPr>
-              <w:t>:</w:t>
+              <w:t>Kurtoza:</w:t>
             </w:r>
           </w:p>
         </w:tc>
@@ -6031,7 +5778,6 @@
                 <w:szCs w:val="24"/>
               </w:rPr>
             </w:pPr>
-            <w:proofErr w:type="spellStart"/>
             <w:r>
               <w:rPr>
                 <w:color w:val="000000" w:themeColor="text1"/>
@@ -6039,7 +5785,6 @@
               </w:rPr>
               <w:t>Excess</w:t>
             </w:r>
-            <w:proofErr w:type="spellEnd"/>
           </w:p>
         </w:tc>
         <w:tc>
@@ -6474,19 +6219,11 @@
                 <w:color w:val="000000" w:themeColor="text1"/>
               </w:rPr>
             </w:pPr>
-            <w:proofErr w:type="spellStart"/>
-            <w:r>
-              <w:rPr>
-                <w:color w:val="000000" w:themeColor="text1"/>
-              </w:rPr>
-              <w:t>Kwartyl</w:t>
-            </w:r>
-            <w:proofErr w:type="spellEnd"/>
-            <w:r>
-              <w:rPr>
-                <w:color w:val="000000" w:themeColor="text1"/>
-              </w:rPr>
-              <w:t xml:space="preserve"> 0.25</w:t>
+            <w:r>
+              <w:rPr>
+                <w:color w:val="000000" w:themeColor="text1"/>
+              </w:rPr>
+              <w:t>Kwartyl 0.25</w:t>
             </w:r>
             <w:r>
               <w:rPr>
@@ -6560,19 +6297,11 @@
                 <w:color w:val="000000" w:themeColor="text1"/>
               </w:rPr>
             </w:pPr>
-            <w:proofErr w:type="spellStart"/>
-            <w:r>
-              <w:rPr>
-                <w:color w:val="000000" w:themeColor="text1"/>
-              </w:rPr>
-              <w:t>Kwartyl</w:t>
-            </w:r>
-            <w:proofErr w:type="spellEnd"/>
-            <w:r>
-              <w:rPr>
-                <w:color w:val="000000" w:themeColor="text1"/>
-              </w:rPr>
-              <w:t xml:space="preserve"> 0.75:</w:t>
+            <w:r>
+              <w:rPr>
+                <w:color w:val="000000" w:themeColor="text1"/>
+              </w:rPr>
+              <w:t>Kwartyl 0.75:</w:t>
             </w:r>
           </w:p>
         </w:tc>
@@ -6857,21 +6586,7 @@
               <w:rPr>
                 <w:color w:val="000000" w:themeColor="text1"/>
               </w:rPr>
-              <w:t xml:space="preserve">Rozstęp </w:t>
-            </w:r>
-            <w:proofErr w:type="spellStart"/>
-            <w:r>
-              <w:rPr>
-                <w:color w:val="000000" w:themeColor="text1"/>
-              </w:rPr>
-              <w:t>międzyćwiartkowy</w:t>
-            </w:r>
-            <w:proofErr w:type="spellEnd"/>
-            <w:r>
-              <w:rPr>
-                <w:color w:val="000000" w:themeColor="text1"/>
-              </w:rPr>
-              <w:t>:</w:t>
+              <w:t>Rozstęp międzyćwiartkowy:</w:t>
             </w:r>
           </w:p>
         </w:tc>
@@ -7445,19 +7160,11 @@
                 <w:color w:val="000000" w:themeColor="text1"/>
               </w:rPr>
             </w:pPr>
-            <w:proofErr w:type="spellStart"/>
-            <w:r>
-              <w:rPr>
-                <w:color w:val="000000" w:themeColor="text1"/>
-              </w:rPr>
-              <w:t>Kurtoza</w:t>
-            </w:r>
-            <w:proofErr w:type="spellEnd"/>
-            <w:r>
-              <w:rPr>
-                <w:color w:val="000000" w:themeColor="text1"/>
-              </w:rPr>
-              <w:t>:</w:t>
+            <w:r>
+              <w:rPr>
+                <w:color w:val="000000" w:themeColor="text1"/>
+              </w:rPr>
+              <w:t>Kurtoza:</w:t>
             </w:r>
           </w:p>
         </w:tc>
@@ -7522,14 +7229,12 @@
                 <w:color w:val="000000" w:themeColor="text1"/>
               </w:rPr>
             </w:pPr>
-            <w:proofErr w:type="spellStart"/>
             <w:r>
               <w:rPr>
                 <w:color w:val="000000" w:themeColor="text1"/>
               </w:rPr>
               <w:t>Excess</w:t>
             </w:r>
-            <w:proofErr w:type="spellEnd"/>
           </w:p>
         </w:tc>
         <w:tc>
@@ -7780,15 +7485,7 @@
         <w:ind w:left="0" w:right="2" w:firstLine="0"/>
       </w:pPr>
       <w:r>
-        <w:t xml:space="preserve">Sprawdzić, czy wydajności pracy przy produkcji elementu mają rozkład normalny (test zgodności </w:t>
-      </w:r>
-      <w:proofErr w:type="spellStart"/>
-      <w:r>
-        <w:t>Kołmogorowa-Lillieforsa</w:t>
-      </w:r>
-      <w:proofErr w:type="spellEnd"/>
-      <w:r>
-        <w:t>, współczynnik ufności 0,95).</w:t>
+        <w:t>Sprawdzić, czy wydajności pracy przy produkcji elementu mają rozkład normalny (test zgodności Kołmogorowa-Lillieforsa, współczynnik ufności 0,95).</w:t>
       </w:r>
     </w:p>
     <w:p>
@@ -7810,39 +7507,7 @@
           <w:szCs w:val="21"/>
           <w:shd w:val="clear" w:color="auto" w:fill="FFFFFF"/>
         </w:rPr>
-        <w:t>Tablica rozkładu wartości dla testu </w:t>
-      </w:r>
-      <w:proofErr w:type="spellStart"/>
-      <w:r>
-        <w:rPr>
-          <w:szCs w:val="21"/>
-          <w:shd w:val="clear" w:color="auto" w:fill="FFFFFF"/>
-        </w:rPr>
-        <w:t>Kołmogorowa-Smirnowa</w:t>
-      </w:r>
-      <w:proofErr w:type="spellEnd"/>
-      <w:r>
-        <w:rPr>
-          <w:szCs w:val="21"/>
-          <w:shd w:val="clear" w:color="auto" w:fill="FFFFFF"/>
-        </w:rPr>
-        <w:t xml:space="preserve"> z poprawką </w:t>
-      </w:r>
-      <w:proofErr w:type="spellStart"/>
-      <w:r>
-        <w:rPr>
-          <w:szCs w:val="21"/>
-          <w:shd w:val="clear" w:color="auto" w:fill="FFFFFF"/>
-        </w:rPr>
-        <w:t>Lillieforsa</w:t>
-      </w:r>
-      <w:proofErr w:type="spellEnd"/>
-      <w:r>
-        <w:rPr>
-          <w:szCs w:val="21"/>
-          <w:shd w:val="clear" w:color="auto" w:fill="FFFFFF"/>
-        </w:rPr>
-        <w:t>:</w:t>
+        <w:t>Tablica rozkładu wartości dla testu Kołmogorowa-Smirnowa z poprawką Lillieforsa:</w:t>
       </w:r>
     </w:p>
     <w:p>
@@ -12417,24 +12082,14 @@
         </w:numPr>
         <w:jc w:val="left"/>
       </w:pPr>
-      <w:proofErr w:type="spellStart"/>
-      <w:r>
-        <w:t>sd</w:t>
-      </w:r>
-      <w:proofErr w:type="spellEnd"/>
-      <w:r>
-        <w:t xml:space="preserve">(stara) – aby otrzymać </w:t>
-      </w:r>
-      <w:proofErr w:type="spellStart"/>
+      <w:r>
+        <w:t xml:space="preserve">sd(stara) – aby otrzymać </w:t>
+      </w:r>
       <w:r>
         <w:t>pró</w:t>
       </w:r>
       <w:r>
-        <w:t>bkowe</w:t>
-      </w:r>
-      <w:proofErr w:type="spellEnd"/>
-      <w:r>
-        <w:t xml:space="preserve"> oszacowanie odchylenia standardowego</w:t>
+        <w:t>bkowe oszacowanie odchylenia standardowego</w:t>
       </w:r>
     </w:p>
     <w:p>
@@ -12446,13 +12101,8 @@
         </w:numPr>
         <w:jc w:val="left"/>
       </w:pPr>
-      <w:proofErr w:type="spellStart"/>
-      <w:r>
-        <w:t>qt</w:t>
-      </w:r>
-      <w:proofErr w:type="spellEnd"/>
-      <w:r>
-        <w:t>(0.975,n-1) – aby otrzymać wartość z tablic t-Studenta dla współczynnika ufności równego 95% przy n-1 stopniach swobody</w:t>
+      <w:r>
+        <w:t>qt(0.975,n-1) – aby otrzymać wartość z tablic t-Studenta dla współczynnika ufności równego 95% przy n-1 stopniach swobody</w:t>
       </w:r>
     </w:p>
     <w:p>
@@ -12464,13 +12114,8 @@
         </w:numPr>
         <w:jc w:val="left"/>
       </w:pPr>
-      <w:proofErr w:type="spellStart"/>
-      <w:r>
-        <w:t>mean</w:t>
-      </w:r>
-      <w:proofErr w:type="spellEnd"/>
-      <w:r>
-        <w:t>(stara) – aby otrzymać średnią wszystkich wartości zawartych w podanych danych</w:t>
+      <w:r>
+        <w:t>mean(stara) – aby otrzymać średnią wszystkich wartości zawartych w podanych danych</w:t>
       </w:r>
     </w:p>
     <w:p>
@@ -13686,23 +13331,13 @@
         </w:rPr>
         <w:t xml:space="preserve">) – </w:t>
       </w:r>
-      <w:proofErr w:type="spellStart"/>
       <w:r>
         <w:rPr>
           <w:rFonts w:asciiTheme="minorHAnsi" w:eastAsiaTheme="minorEastAsia" w:hAnsiTheme="minorHAnsi" w:cs="OpenSymbol"/>
           <w:color w:val="auto"/>
           <w:szCs w:val="24"/>
         </w:rPr>
-        <w:t>kwantyl</w:t>
-      </w:r>
-      <w:proofErr w:type="spellEnd"/>
-      <w:r>
-        <w:rPr>
-          <w:rFonts w:asciiTheme="minorHAnsi" w:eastAsiaTheme="minorEastAsia" w:hAnsiTheme="minorHAnsi" w:cs="OpenSymbol"/>
-          <w:color w:val="auto"/>
-          <w:szCs w:val="24"/>
-        </w:rPr>
-        <w:t xml:space="preserve"> rzędu 0.95 rozkładu F ze stopniami swobody n1 – 1 oraz n2 - 1</w:t>
+        <w:t>kwantyl rzędu 0.95 rozkładu F ze stopniami swobody n1 – 1 oraz n2 - 1</w:t>
       </w:r>
     </w:p>
     <w:p>
@@ -13795,39 +13430,8 @@
           <w:szCs w:val="20"/>
           <w:bdr w:val="none" w:sz="0" w:space="0" w:color="auto" w:frame="1"/>
         </w:rPr>
-        <w:t xml:space="preserve">H0: Wariancje wydajności pracy </w:t>
-      </w:r>
-      <w:proofErr w:type="spellStart"/>
-      <w:r>
-        <w:rPr>
-          <w:rFonts w:ascii="Lucida Console" w:eastAsia="Times New Roman" w:hAnsi="Lucida Console" w:cs="Courier New"/>
-          <w:sz w:val="20"/>
-          <w:szCs w:val="20"/>
-          <w:bdr w:val="none" w:sz="0" w:space="0" w:color="auto" w:frame="1"/>
-        </w:rPr>
-        <w:t>sa</w:t>
-      </w:r>
-      <w:proofErr w:type="spellEnd"/>
-      <w:r>
-        <w:rPr>
-          <w:rFonts w:ascii="Lucida Console" w:eastAsia="Times New Roman" w:hAnsi="Lucida Console" w:cs="Courier New"/>
-          <w:sz w:val="20"/>
-          <w:szCs w:val="20"/>
-          <w:bdr w:val="none" w:sz="0" w:space="0" w:color="auto" w:frame="1"/>
-        </w:rPr>
-        <w:t xml:space="preserve"> sobie </w:t>
-      </w:r>
-      <w:proofErr w:type="spellStart"/>
-      <w:r>
-        <w:rPr>
-          <w:rFonts w:ascii="Lucida Console" w:eastAsia="Times New Roman" w:hAnsi="Lucida Console" w:cs="Courier New"/>
-          <w:sz w:val="20"/>
-          <w:szCs w:val="20"/>
-          <w:bdr w:val="none" w:sz="0" w:space="0" w:color="auto" w:frame="1"/>
-        </w:rPr>
-        <w:t>rowne</w:t>
-      </w:r>
-      <w:proofErr w:type="spellEnd"/>
+        <w:t>H0: Wariancje wydajności pracy sa sobie rowne</w:t>
+      </w:r>
     </w:p>
     <w:p>
       <w:pPr>
@@ -13868,47 +13472,7 @@
           <w:szCs w:val="20"/>
           <w:bdr w:val="none" w:sz="0" w:space="0" w:color="auto" w:frame="1"/>
         </w:rPr>
-        <w:t xml:space="preserve">H1: Wariancje wydajności pracy </w:t>
-      </w:r>
-      <w:proofErr w:type="spellStart"/>
-      <w:r>
-        <w:rPr>
-          <w:rFonts w:ascii="Lucida Console" w:eastAsia="Times New Roman" w:hAnsi="Lucida Console" w:cs="Courier New"/>
-          <w:sz w:val="20"/>
-          <w:szCs w:val="20"/>
-          <w:bdr w:val="none" w:sz="0" w:space="0" w:color="auto" w:frame="1"/>
-        </w:rPr>
-        <w:t>sa</w:t>
-      </w:r>
-      <w:proofErr w:type="spellEnd"/>
-      <w:r>
-        <w:rPr>
-          <w:rFonts w:ascii="Lucida Console" w:eastAsia="Times New Roman" w:hAnsi="Lucida Console" w:cs="Courier New"/>
-          <w:sz w:val="20"/>
-          <w:szCs w:val="20"/>
-          <w:bdr w:val="none" w:sz="0" w:space="0" w:color="auto" w:frame="1"/>
-        </w:rPr>
-        <w:t xml:space="preserve"> </w:t>
-      </w:r>
-      <w:proofErr w:type="spellStart"/>
-      <w:r>
-        <w:rPr>
-          <w:rFonts w:ascii="Lucida Console" w:eastAsia="Times New Roman" w:hAnsi="Lucida Console" w:cs="Courier New"/>
-          <w:sz w:val="20"/>
-          <w:szCs w:val="20"/>
-          <w:bdr w:val="none" w:sz="0" w:space="0" w:color="auto" w:frame="1"/>
-        </w:rPr>
-        <w:t>rozne</w:t>
-      </w:r>
-      <w:proofErr w:type="spellEnd"/>
-      <w:r>
-        <w:rPr>
-          <w:rFonts w:ascii="Lucida Console" w:eastAsia="Times New Roman" w:hAnsi="Lucida Console" w:cs="Courier New"/>
-          <w:sz w:val="20"/>
-          <w:szCs w:val="20"/>
-          <w:bdr w:val="none" w:sz="0" w:space="0" w:color="auto" w:frame="1"/>
-        </w:rPr>
-        <w:t xml:space="preserve"> od siebie</w:t>
+        <w:t>H1: Wariancje wydajności pracy sa rozne od siebie</w:t>
       </w:r>
     </w:p>
     <w:p>
@@ -14027,7 +13591,6 @@
           <w:bdr w:val="none" w:sz="0" w:space="0" w:color="auto" w:frame="1"/>
         </w:rPr>
       </w:pPr>
-      <w:proofErr w:type="spellStart"/>
       <w:r>
         <w:rPr>
           <w:rFonts w:ascii="Lucida Console" w:eastAsia="Times New Roman" w:hAnsi="Lucida Console" w:cs="Courier New"/>
@@ -14035,37 +13598,7 @@
           <w:szCs w:val="20"/>
           <w:bdr w:val="none" w:sz="0" w:space="0" w:color="auto" w:frame="1"/>
         </w:rPr>
-        <w:t>Wartosc</w:t>
-      </w:r>
-      <w:proofErr w:type="spellEnd"/>
-      <w:r>
-        <w:rPr>
-          <w:rFonts w:ascii="Lucida Console" w:eastAsia="Times New Roman" w:hAnsi="Lucida Console" w:cs="Courier New"/>
-          <w:sz w:val="20"/>
-          <w:szCs w:val="20"/>
-          <w:bdr w:val="none" w:sz="0" w:space="0" w:color="auto" w:frame="1"/>
-        </w:rPr>
-        <w:t xml:space="preserve"> statystyki zawiera </w:t>
-      </w:r>
-      <w:proofErr w:type="spellStart"/>
-      <w:r>
-        <w:rPr>
-          <w:rFonts w:ascii="Lucida Console" w:eastAsia="Times New Roman" w:hAnsi="Lucida Console" w:cs="Courier New"/>
-          <w:sz w:val="20"/>
-          <w:szCs w:val="20"/>
-          <w:bdr w:val="none" w:sz="0" w:space="0" w:color="auto" w:frame="1"/>
-        </w:rPr>
-        <w:t>sie</w:t>
-      </w:r>
-      <w:proofErr w:type="spellEnd"/>
-      <w:r>
-        <w:rPr>
-          <w:rFonts w:ascii="Lucida Console" w:eastAsia="Times New Roman" w:hAnsi="Lucida Console" w:cs="Courier New"/>
-          <w:sz w:val="20"/>
-          <w:szCs w:val="20"/>
-          <w:bdr w:val="none" w:sz="0" w:space="0" w:color="auto" w:frame="1"/>
-        </w:rPr>
-        <w:t xml:space="preserve"> w obszarze krytycznym.</w:t>
+        <w:t>Wartosc statystyki zawiera sie w obszarze krytycznym.</w:t>
       </w:r>
     </w:p>
     <w:p>
@@ -14107,27 +13640,7 @@
           <w:szCs w:val="20"/>
           <w:bdr w:val="none" w:sz="0" w:space="0" w:color="auto" w:frame="1"/>
         </w:rPr>
-        <w:t xml:space="preserve">Odrzucamy </w:t>
-      </w:r>
-      <w:proofErr w:type="spellStart"/>
-      <w:r>
-        <w:rPr>
-          <w:rFonts w:ascii="Lucida Console" w:eastAsia="Times New Roman" w:hAnsi="Lucida Console" w:cs="Courier New"/>
-          <w:sz w:val="20"/>
-          <w:szCs w:val="20"/>
-          <w:bdr w:val="none" w:sz="0" w:space="0" w:color="auto" w:frame="1"/>
-        </w:rPr>
-        <w:t>hipoteze</w:t>
-      </w:r>
-      <w:proofErr w:type="spellEnd"/>
-      <w:r>
-        <w:rPr>
-          <w:rFonts w:ascii="Lucida Console" w:eastAsia="Times New Roman" w:hAnsi="Lucida Console" w:cs="Courier New"/>
-          <w:sz w:val="20"/>
-          <w:szCs w:val="20"/>
-          <w:bdr w:val="none" w:sz="0" w:space="0" w:color="auto" w:frame="1"/>
-        </w:rPr>
-        <w:t xml:space="preserve"> zerowa na rzecz hipotezy alternatywnej.</w:t>
+        <w:t>Odrzucamy hipoteze zerowa na rzecz hipotezy alternatywnej.</w:t>
       </w:r>
     </w:p>
     <w:p>
@@ -14168,87 +13681,7 @@
           <w:szCs w:val="20"/>
           <w:bdr w:val="none" w:sz="0" w:space="0" w:color="auto" w:frame="1"/>
         </w:rPr>
-        <w:t xml:space="preserve">Na poziomie </w:t>
-      </w:r>
-      <w:proofErr w:type="spellStart"/>
-      <w:r>
-        <w:rPr>
-          <w:rFonts w:ascii="Lucida Console" w:eastAsia="Times New Roman" w:hAnsi="Lucida Console" w:cs="Courier New"/>
-          <w:sz w:val="20"/>
-          <w:szCs w:val="20"/>
-          <w:bdr w:val="none" w:sz="0" w:space="0" w:color="auto" w:frame="1"/>
-        </w:rPr>
-        <w:t>istotnosci</w:t>
-      </w:r>
-      <w:proofErr w:type="spellEnd"/>
-      <w:r>
-        <w:rPr>
-          <w:rFonts w:ascii="Lucida Console" w:eastAsia="Times New Roman" w:hAnsi="Lucida Console" w:cs="Courier New"/>
-          <w:sz w:val="20"/>
-          <w:szCs w:val="20"/>
-          <w:bdr w:val="none" w:sz="0" w:space="0" w:color="auto" w:frame="1"/>
-        </w:rPr>
-        <w:t xml:space="preserve">  0.05 </w:t>
-      </w:r>
-      <w:proofErr w:type="spellStart"/>
-      <w:r>
-        <w:rPr>
-          <w:rFonts w:ascii="Lucida Console" w:eastAsia="Times New Roman" w:hAnsi="Lucida Console" w:cs="Courier New"/>
-          <w:sz w:val="20"/>
-          <w:szCs w:val="20"/>
-          <w:bdr w:val="none" w:sz="0" w:space="0" w:color="auto" w:frame="1"/>
-        </w:rPr>
-        <w:t>mozna</w:t>
-      </w:r>
-      <w:proofErr w:type="spellEnd"/>
-      <w:r>
-        <w:rPr>
-          <w:rFonts w:ascii="Lucida Console" w:eastAsia="Times New Roman" w:hAnsi="Lucida Console" w:cs="Courier New"/>
-          <w:sz w:val="20"/>
-          <w:szCs w:val="20"/>
-          <w:bdr w:val="none" w:sz="0" w:space="0" w:color="auto" w:frame="1"/>
-        </w:rPr>
-        <w:t xml:space="preserve"> </w:t>
-      </w:r>
-      <w:proofErr w:type="spellStart"/>
-      <w:r>
-        <w:rPr>
-          <w:rFonts w:ascii="Lucida Console" w:eastAsia="Times New Roman" w:hAnsi="Lucida Console" w:cs="Courier New"/>
-          <w:sz w:val="20"/>
-          <w:szCs w:val="20"/>
-          <w:bdr w:val="none" w:sz="0" w:space="0" w:color="auto" w:frame="1"/>
-        </w:rPr>
-        <w:t>przyjac</w:t>
-      </w:r>
-      <w:proofErr w:type="spellEnd"/>
-      <w:r>
-        <w:rPr>
-          <w:rFonts w:ascii="Lucida Console" w:eastAsia="Times New Roman" w:hAnsi="Lucida Console" w:cs="Courier New"/>
-          <w:sz w:val="20"/>
-          <w:szCs w:val="20"/>
-          <w:bdr w:val="none" w:sz="0" w:space="0" w:color="auto" w:frame="1"/>
-        </w:rPr>
-        <w:t xml:space="preserve"> </w:t>
-      </w:r>
-      <w:proofErr w:type="spellStart"/>
-      <w:r>
-        <w:rPr>
-          <w:rFonts w:ascii="Lucida Console" w:eastAsia="Times New Roman" w:hAnsi="Lucida Console" w:cs="Courier New"/>
-          <w:sz w:val="20"/>
-          <w:szCs w:val="20"/>
-          <w:bdr w:val="none" w:sz="0" w:space="0" w:color="auto" w:frame="1"/>
-        </w:rPr>
-        <w:t>hipoteze</w:t>
-      </w:r>
-      <w:proofErr w:type="spellEnd"/>
-      <w:r>
-        <w:rPr>
-          <w:rFonts w:ascii="Lucida Console" w:eastAsia="Times New Roman" w:hAnsi="Lucida Console" w:cs="Courier New"/>
-          <w:sz w:val="20"/>
-          <w:szCs w:val="20"/>
-          <w:bdr w:val="none" w:sz="0" w:space="0" w:color="auto" w:frame="1"/>
-        </w:rPr>
-        <w:t xml:space="preserve"> alternatywna.</w:t>
+        <w:t>Na poziomie istotnosci  0.05 mozna przyjac hipoteze alternatywna.</w:t>
       </w:r>
     </w:p>
     <w:p>
@@ -14272,7 +13705,15 @@
         <w:rPr>
           <w:noProof/>
         </w:rPr>
-        <w:t>Na podstawie testu Fishera nie odrzucamy hipotezy zerowej mówiącej, że wariancje wydajności pracy w starej i nowej hali są sobie równe. Przyjmujemy, że wariancje są takie same zatem do testowania hipotezy o wartościach oczekiwanych stosujemy test                       T – Studenta.</w:t>
+        <w:t>Na podstawie testu Fishera nie odrzucamy hipotezy zerowej mówiącej, że wariancje wydajności pracy w starej i nowej hali są sobie równe. Przyjmujemy, że wariancje są takie same zatem do testowania hipotezy</w:t>
+      </w:r>
+      <w:bookmarkStart w:id="0" w:name="_GoBack"/>
+      <w:bookmarkEnd w:id="0"/>
+      <w:r>
+        <w:rPr>
+          <w:noProof/>
+        </w:rPr>
+        <w:t xml:space="preserve"> o wartościach oczekiwanych stosujemy test                       T – Studenta.</w:t>
       </w:r>
     </w:p>
     <w:p>
@@ -14289,11 +13730,13 @@
         <w:ind w:left="0" w:right="2" w:firstLine="0"/>
         <w:jc w:val="left"/>
         <w:rPr>
+          <w:b/>
           <w:noProof/>
         </w:rPr>
       </w:pPr>
       <w:r>
         <w:rPr>
+          <w:b/>
           <w:noProof/>
         </w:rPr>
         <w:t>Test T-Studenta według wzoru:</w:t>
@@ -15327,23 +14770,13 @@
         </w:rPr>
         <w:t xml:space="preserve">Gdzie t to </w:t>
       </w:r>
-      <w:proofErr w:type="spellStart"/>
       <w:r>
         <w:rPr>
           <w:rFonts w:asciiTheme="minorHAnsi" w:eastAsiaTheme="minorEastAsia" w:hAnsiTheme="minorHAnsi" w:cs="OpenSymbol"/>
           <w:color w:val="auto"/>
           <w:szCs w:val="24"/>
         </w:rPr>
-        <w:t>kwantyl</w:t>
-      </w:r>
-      <w:proofErr w:type="spellEnd"/>
-      <w:r>
-        <w:rPr>
-          <w:rFonts w:asciiTheme="minorHAnsi" w:eastAsiaTheme="minorEastAsia" w:hAnsiTheme="minorHAnsi" w:cs="OpenSymbol"/>
-          <w:color w:val="auto"/>
-          <w:szCs w:val="24"/>
-        </w:rPr>
-        <w:t xml:space="preserve"> rzędu 0.95 rozkładu T ze stopniem swobody </w:t>
+        <w:t xml:space="preserve">kwantyl rzędu 0.95 rozkładu T ze stopniem swobody </w:t>
       </w:r>
       <m:oMath>
         <m:sSub>
@@ -15499,43 +14932,47 @@
           <w:rFonts w:ascii="Lucida Console" w:eastAsia="Calibri" w:hAnsi="Lucida Console"/>
           <w:bdr w:val="none" w:sz="0" w:space="0" w:color="auto" w:frame="1"/>
         </w:rPr>
-        <w:t xml:space="preserve">H0: </w:t>
-      </w:r>
-      <w:proofErr w:type="spellStart"/>
-      <w:r>
+        <w:t>H0: Srednia wydajnosc pracy w hali starej i nowej jest taka sama</w:t>
+      </w:r>
+    </w:p>
+    <w:p>
+      <w:pPr>
+        <w:pStyle w:val="HTML-wstpniesformatowany"/>
+        <w:shd w:val="clear" w:color="auto" w:fill="FFFFFF"/>
+        <w:wordWrap w:val="0"/>
         <w:rPr>
           <w:rStyle w:val="gd15mcfceub"/>
           <w:rFonts w:ascii="Lucida Console" w:eastAsia="Calibri" w:hAnsi="Lucida Console"/>
           <w:bdr w:val="none" w:sz="0" w:space="0" w:color="auto" w:frame="1"/>
         </w:rPr>
-        <w:t>Srednia</w:t>
-      </w:r>
-      <w:proofErr w:type="spellEnd"/>
+      </w:pPr>
       <w:r>
         <w:rPr>
           <w:rStyle w:val="gd15mcfceub"/>
           <w:rFonts w:ascii="Lucida Console" w:eastAsia="Calibri" w:hAnsi="Lucida Console"/>
           <w:bdr w:val="none" w:sz="0" w:space="0" w:color="auto" w:frame="1"/>
         </w:rPr>
-        <w:t xml:space="preserve"> </w:t>
-      </w:r>
-      <w:proofErr w:type="spellStart"/>
-      <w:r>
+        <w:t>H1: Srednia wydajnosc pracy w hali starej jest wieksza</w:t>
+      </w:r>
+    </w:p>
+    <w:p>
+      <w:pPr>
+        <w:pStyle w:val="HTML-wstpniesformatowany"/>
+        <w:shd w:val="clear" w:color="auto" w:fill="FFFFFF"/>
+        <w:wordWrap w:val="0"/>
         <w:rPr>
           <w:rStyle w:val="gd15mcfceub"/>
           <w:rFonts w:ascii="Lucida Console" w:eastAsia="Calibri" w:hAnsi="Lucida Console"/>
           <w:bdr w:val="none" w:sz="0" w:space="0" w:color="auto" w:frame="1"/>
         </w:rPr>
-        <w:t>wydajnosc</w:t>
-      </w:r>
-      <w:proofErr w:type="spellEnd"/>
+      </w:pPr>
       <w:r>
         <w:rPr>
           <w:rStyle w:val="gd15mcfceub"/>
           <w:rFonts w:ascii="Lucida Console" w:eastAsia="Calibri" w:hAnsi="Lucida Console"/>
           <w:bdr w:val="none" w:sz="0" w:space="0" w:color="auto" w:frame="1"/>
         </w:rPr>
-        <w:t xml:space="preserve"> pracy w hali starej i nowej jest taka sama</w:t>
+        <w:t xml:space="preserve">Statystyka =  0.5753955 </w:t>
       </w:r>
     </w:p>
     <w:p>
@@ -15555,194 +14992,44 @@
           <w:rFonts w:ascii="Lucida Console" w:eastAsia="Calibri" w:hAnsi="Lucida Console"/>
           <w:bdr w:val="none" w:sz="0" w:space="0" w:color="auto" w:frame="1"/>
         </w:rPr>
-        <w:t xml:space="preserve">H1: </w:t>
-      </w:r>
-      <w:proofErr w:type="spellStart"/>
-      <w:r>
+        <w:t>Obszar krytyczny K_0 = &lt;  1.66342  , +oo)</w:t>
+      </w:r>
+    </w:p>
+    <w:p>
+      <w:pPr>
+        <w:pStyle w:val="HTML-wstpniesformatowany"/>
+        <w:shd w:val="clear" w:color="auto" w:fill="FFFFFF"/>
+        <w:wordWrap w:val="0"/>
         <w:rPr>
           <w:rStyle w:val="gd15mcfceub"/>
           <w:rFonts w:ascii="Lucida Console" w:eastAsia="Calibri" w:hAnsi="Lucida Console"/>
           <w:bdr w:val="none" w:sz="0" w:space="0" w:color="auto" w:frame="1"/>
         </w:rPr>
-        <w:t>Srednia</w:t>
-      </w:r>
-      <w:proofErr w:type="spellEnd"/>
+      </w:pPr>
       <w:r>
         <w:rPr>
           <w:rStyle w:val="gd15mcfceub"/>
           <w:rFonts w:ascii="Lucida Console" w:eastAsia="Calibri" w:hAnsi="Lucida Console"/>
           <w:bdr w:val="none" w:sz="0" w:space="0" w:color="auto" w:frame="1"/>
         </w:rPr>
-        <w:t xml:space="preserve"> </w:t>
-      </w:r>
-      <w:proofErr w:type="spellStart"/>
+        <w:t>Wartosc statystyka NIE miesci sie w obszarze krytycznym.</w:t>
+      </w:r>
+    </w:p>
+    <w:p>
+      <w:pPr>
+        <w:pStyle w:val="HTML-wstpniesformatowany"/>
+        <w:shd w:val="clear" w:color="auto" w:fill="FFFFFF"/>
+        <w:wordWrap w:val="0"/>
+        <w:rPr>
+          <w:rFonts w:eastAsia="Calibri"/>
+        </w:rPr>
+      </w:pPr>
       <w:r>
         <w:rPr>
           <w:rStyle w:val="gd15mcfceub"/>
           <w:rFonts w:ascii="Lucida Console" w:eastAsia="Calibri" w:hAnsi="Lucida Console"/>
           <w:bdr w:val="none" w:sz="0" w:space="0" w:color="auto" w:frame="1"/>
         </w:rPr>
-        <w:t>wydajnosc</w:t>
-      </w:r>
-      <w:proofErr w:type="spellEnd"/>
-      <w:r>
-        <w:rPr>
-          <w:rStyle w:val="gd15mcfceub"/>
-          <w:rFonts w:ascii="Lucida Console" w:eastAsia="Calibri" w:hAnsi="Lucida Console"/>
-          <w:bdr w:val="none" w:sz="0" w:space="0" w:color="auto" w:frame="1"/>
-        </w:rPr>
-        <w:t xml:space="preserve"> pracy w hali starej jest </w:t>
-      </w:r>
-      <w:proofErr w:type="spellStart"/>
-      <w:r>
-        <w:rPr>
-          <w:rStyle w:val="gd15mcfceub"/>
-          <w:rFonts w:ascii="Lucida Console" w:eastAsia="Calibri" w:hAnsi="Lucida Console"/>
-          <w:bdr w:val="none" w:sz="0" w:space="0" w:color="auto" w:frame="1"/>
-        </w:rPr>
-        <w:t>wieksza</w:t>
-      </w:r>
-      <w:proofErr w:type="spellEnd"/>
-    </w:p>
-    <w:p>
-      <w:pPr>
-        <w:pStyle w:val="HTML-wstpniesformatowany"/>
-        <w:shd w:val="clear" w:color="auto" w:fill="FFFFFF"/>
-        <w:wordWrap w:val="0"/>
-        <w:rPr>
-          <w:rStyle w:val="gd15mcfceub"/>
-          <w:rFonts w:ascii="Lucida Console" w:eastAsia="Calibri" w:hAnsi="Lucida Console"/>
-          <w:bdr w:val="none" w:sz="0" w:space="0" w:color="auto" w:frame="1"/>
-        </w:rPr>
-      </w:pPr>
-      <w:r>
-        <w:rPr>
-          <w:rStyle w:val="gd15mcfceub"/>
-          <w:rFonts w:ascii="Lucida Console" w:eastAsia="Calibri" w:hAnsi="Lucida Console"/>
-          <w:bdr w:val="none" w:sz="0" w:space="0" w:color="auto" w:frame="1"/>
-        </w:rPr>
-        <w:t xml:space="preserve">Statystyka =  0.5753955 </w:t>
-      </w:r>
-    </w:p>
-    <w:p>
-      <w:pPr>
-        <w:pStyle w:val="HTML-wstpniesformatowany"/>
-        <w:shd w:val="clear" w:color="auto" w:fill="FFFFFF"/>
-        <w:wordWrap w:val="0"/>
-        <w:rPr>
-          <w:rStyle w:val="gd15mcfceub"/>
-          <w:rFonts w:ascii="Lucida Console" w:eastAsia="Calibri" w:hAnsi="Lucida Console"/>
-          <w:bdr w:val="none" w:sz="0" w:space="0" w:color="auto" w:frame="1"/>
-        </w:rPr>
-      </w:pPr>
-      <w:r>
-        <w:rPr>
-          <w:rStyle w:val="gd15mcfceub"/>
-          <w:rFonts w:ascii="Lucida Console" w:eastAsia="Calibri" w:hAnsi="Lucida Console"/>
-          <w:bdr w:val="none" w:sz="0" w:space="0" w:color="auto" w:frame="1"/>
-        </w:rPr>
-        <w:t>Obszar krytyczny K_0 = &lt;  1.66342  , +</w:t>
-      </w:r>
-      <w:proofErr w:type="spellStart"/>
-      <w:r>
-        <w:rPr>
-          <w:rStyle w:val="gd15mcfceub"/>
-          <w:rFonts w:ascii="Lucida Console" w:eastAsia="Calibri" w:hAnsi="Lucida Console"/>
-          <w:bdr w:val="none" w:sz="0" w:space="0" w:color="auto" w:frame="1"/>
-        </w:rPr>
-        <w:t>oo</w:t>
-      </w:r>
-      <w:proofErr w:type="spellEnd"/>
-      <w:r>
-        <w:rPr>
-          <w:rStyle w:val="gd15mcfceub"/>
-          <w:rFonts w:ascii="Lucida Console" w:eastAsia="Calibri" w:hAnsi="Lucida Console"/>
-          <w:bdr w:val="none" w:sz="0" w:space="0" w:color="auto" w:frame="1"/>
-        </w:rPr>
-        <w:t>)</w:t>
-      </w:r>
-    </w:p>
-    <w:p>
-      <w:pPr>
-        <w:pStyle w:val="HTML-wstpniesformatowany"/>
-        <w:shd w:val="clear" w:color="auto" w:fill="FFFFFF"/>
-        <w:wordWrap w:val="0"/>
-        <w:rPr>
-          <w:rStyle w:val="gd15mcfceub"/>
-          <w:rFonts w:ascii="Lucida Console" w:eastAsia="Calibri" w:hAnsi="Lucida Console"/>
-          <w:bdr w:val="none" w:sz="0" w:space="0" w:color="auto" w:frame="1"/>
-        </w:rPr>
-      </w:pPr>
-      <w:proofErr w:type="spellStart"/>
-      <w:r>
-        <w:rPr>
-          <w:rStyle w:val="gd15mcfceub"/>
-          <w:rFonts w:ascii="Lucida Console" w:eastAsia="Calibri" w:hAnsi="Lucida Console"/>
-          <w:bdr w:val="none" w:sz="0" w:space="0" w:color="auto" w:frame="1"/>
-        </w:rPr>
-        <w:t>Wartosc</w:t>
-      </w:r>
-      <w:proofErr w:type="spellEnd"/>
-      <w:r>
-        <w:rPr>
-          <w:rStyle w:val="gd15mcfceub"/>
-          <w:rFonts w:ascii="Lucida Console" w:eastAsia="Calibri" w:hAnsi="Lucida Console"/>
-          <w:bdr w:val="none" w:sz="0" w:space="0" w:color="auto" w:frame="1"/>
-        </w:rPr>
-        <w:t xml:space="preserve"> statystyka NIE </w:t>
-      </w:r>
-      <w:proofErr w:type="spellStart"/>
-      <w:r>
-        <w:rPr>
-          <w:rStyle w:val="gd15mcfceub"/>
-          <w:rFonts w:ascii="Lucida Console" w:eastAsia="Calibri" w:hAnsi="Lucida Console"/>
-          <w:bdr w:val="none" w:sz="0" w:space="0" w:color="auto" w:frame="1"/>
-        </w:rPr>
-        <w:t>miesci</w:t>
-      </w:r>
-      <w:proofErr w:type="spellEnd"/>
-      <w:r>
-        <w:rPr>
-          <w:rStyle w:val="gd15mcfceub"/>
-          <w:rFonts w:ascii="Lucida Console" w:eastAsia="Calibri" w:hAnsi="Lucida Console"/>
-          <w:bdr w:val="none" w:sz="0" w:space="0" w:color="auto" w:frame="1"/>
-        </w:rPr>
-        <w:t xml:space="preserve"> </w:t>
-      </w:r>
-      <w:proofErr w:type="spellStart"/>
-      <w:r>
-        <w:rPr>
-          <w:rStyle w:val="gd15mcfceub"/>
-          <w:rFonts w:ascii="Lucida Console" w:eastAsia="Calibri" w:hAnsi="Lucida Console"/>
-          <w:bdr w:val="none" w:sz="0" w:space="0" w:color="auto" w:frame="1"/>
-        </w:rPr>
-        <w:t>sie</w:t>
-      </w:r>
-      <w:proofErr w:type="spellEnd"/>
-      <w:r>
-        <w:rPr>
-          <w:rStyle w:val="gd15mcfceub"/>
-          <w:rFonts w:ascii="Lucida Console" w:eastAsia="Calibri" w:hAnsi="Lucida Console"/>
-          <w:bdr w:val="none" w:sz="0" w:space="0" w:color="auto" w:frame="1"/>
-        </w:rPr>
-        <w:t xml:space="preserve"> w obszarze krytycznym.</w:t>
-      </w:r>
-    </w:p>
-    <w:p>
-      <w:pPr>
-        <w:pStyle w:val="HTML-wstpniesformatowany"/>
-        <w:shd w:val="clear" w:color="auto" w:fill="FFFFFF"/>
-        <w:wordWrap w:val="0"/>
-        <w:rPr>
-          <w:rFonts w:eastAsia="Calibri"/>
-        </w:rPr>
-      </w:pPr>
-      <w:r>
-        <w:rPr>
-          <w:rStyle w:val="gd15mcfceub"/>
-          <w:rFonts w:ascii="Lucida Console" w:eastAsia="Calibri" w:hAnsi="Lucida Console"/>
-          <w:bdr w:val="none" w:sz="0" w:space="0" w:color="auto" w:frame="1"/>
-        </w:rPr>
         <w:t>Brak podstaw do odrzucenia hipotezy zerowej.</w:t>
       </w:r>
     </w:p>
@@ -15919,8 +15206,6 @@
           <w:sz w:val="16"/>
         </w:rPr>
       </w:pPr>
-      <w:bookmarkStart w:id="0" w:name="_GoBack"/>
-      <w:bookmarkEnd w:id="0"/>
     </w:p>
     <w:p>
       <w:pPr>
@@ -16177,7 +15462,7 @@
 </file>
 
 <file path=word/endnotes.xml><?xml version="1.0" encoding="utf-8"?>
-<w:endnotes xmlns:wpc="http://schemas.microsoft.com/office/word/2010/wordprocessingCanvas" xmlns:cx="http://schemas.microsoft.com/office/drawing/2014/chartex" xmlns:cx1="http://schemas.microsoft.com/office/drawing/2015/9/8/chartex" xmlns:cx2="http://schemas.microsoft.com/office/drawing/2015/10/21/chartex" xmlns:cx3="http://schemas.microsoft.com/office/drawing/2016/5/9/chartex" xmlns:cx4="http://schemas.microsoft.com/office/drawing/2016/5/10/chartex" xmlns:cx5="http://schemas.microsoft.com/office/drawing/2016/5/11/chartex" xmlns:cx6="http://schemas.microsoft.com/office/drawing/2016/5/12/chartex" xmlns:cx7="http://schemas.microsoft.com/office/drawing/2016/5/13/chartex" xmlns:cx8="http://schemas.microsoft.com/office/drawing/2016/5/14/chartex" xmlns:mc="http://schemas.openxmlformats.org/markup-compatibility/2006" xmlns:aink="http://schemas.microsoft.com/office/drawing/2016/ink" xmlns:am3d="http://schemas.microsoft.com/office/drawing/2017/model3d" xmlns:o="urn:schemas-microsoft-com:office:office" xmlns:r="http://schemas.openxmlformats.org/officeDocument/2006/relationships" xmlns:m="http://schemas.openxmlformats.org/officeDocument/2006/math" xmlns:v="urn:schemas-microsoft-com:vml" xmlns:wp14="http://schemas.microsoft.com/office/word/2010/wordprocessingDrawing" xmlns:wp="http://schemas.openxmlformats.org/drawingml/2006/wordprocessingDrawing" xmlns:w10="urn:schemas-microsoft-com:office:word" xmlns:w="http://schemas.openxmlformats.org/wordprocessingml/2006/main" xmlns:w14="http://schemas.microsoft.com/office/word/2010/wordml" xmlns:w15="http://schemas.microsoft.com/office/word/2012/wordml" xmlns:w16cid="http://schemas.microsoft.com/office/word/2016/wordml/cid" xmlns:w16se="http://schemas.microsoft.com/office/word/2015/wordml/symex" xmlns:wpg="http://schemas.microsoft.com/office/word/2010/wordprocessingGroup" xmlns:wpi="http://schemas.microsoft.com/office/word/2010/wordprocessingInk" xmlns:wne="http://schemas.microsoft.com/office/word/2006/wordml" xmlns:wps="http://schemas.microsoft.com/office/word/2010/wordprocessingShape" mc:Ignorable="w14 w15 w16se w16cid wp14">
+<w:endnotes xmlns:wpc="http://schemas.microsoft.com/office/word/2010/wordprocessingCanvas" xmlns:mc="http://schemas.openxmlformats.org/markup-compatibility/2006" xmlns:o="urn:schemas-microsoft-com:office:office" xmlns:r="http://schemas.openxmlformats.org/officeDocument/2006/relationships" xmlns:m="http://schemas.openxmlformats.org/officeDocument/2006/math" xmlns:v="urn:schemas-microsoft-com:vml" xmlns:wp14="http://schemas.microsoft.com/office/word/2010/wordprocessingDrawing" xmlns:wp="http://schemas.openxmlformats.org/drawingml/2006/wordprocessingDrawing" xmlns:w10="urn:schemas-microsoft-com:office:word" xmlns:w="http://schemas.openxmlformats.org/wordprocessingml/2006/main" xmlns:w14="http://schemas.microsoft.com/office/word/2010/wordml" xmlns:w15="http://schemas.microsoft.com/office/word/2012/wordml" xmlns:wpg="http://schemas.microsoft.com/office/word/2010/wordprocessingGroup" xmlns:wpi="http://schemas.microsoft.com/office/word/2010/wordprocessingInk" xmlns:wne="http://schemas.microsoft.com/office/word/2006/wordml" xmlns:wps="http://schemas.microsoft.com/office/word/2010/wordprocessingShape" mc:Ignorable="w14 w15 wp14">
   <w:endnote w:type="separator" w:id="-1">
     <w:p>
       <w:pPr>
@@ -16202,7 +15487,7 @@
 </file>
 
 <file path=word/footnotes.xml><?xml version="1.0" encoding="utf-8"?>
-<w:footnotes xmlns:wpc="http://schemas.microsoft.com/office/word/2010/wordprocessingCanvas" xmlns:cx="http://schemas.microsoft.com/office/drawing/2014/chartex" xmlns:cx1="http://schemas.microsoft.com/office/drawing/2015/9/8/chartex" xmlns:cx2="http://schemas.microsoft.com/office/drawing/2015/10/21/chartex" xmlns:cx3="http://schemas.microsoft.com/office/drawing/2016/5/9/chartex" xmlns:cx4="http://schemas.microsoft.com/office/drawing/2016/5/10/chartex" xmlns:cx5="http://schemas.microsoft.com/office/drawing/2016/5/11/chartex" xmlns:cx6="http://schemas.microsoft.com/office/drawing/2016/5/12/chartex" xmlns:cx7="http://schemas.microsoft.com/office/drawing/2016/5/13/chartex" xmlns:cx8="http://schemas.microsoft.com/office/drawing/2016/5/14/chartex" xmlns:mc="http://schemas.openxmlformats.org/markup-compatibility/2006" xmlns:aink="http://schemas.microsoft.com/office/drawing/2016/ink" xmlns:am3d="http://schemas.microsoft.com/office/drawing/2017/model3d" xmlns:o="urn:schemas-microsoft-com:office:office" xmlns:r="http://schemas.openxmlformats.org/officeDocument/2006/relationships" xmlns:m="http://schemas.openxmlformats.org/officeDocument/2006/math" xmlns:v="urn:schemas-microsoft-com:vml" xmlns:wp14="http://schemas.microsoft.com/office/word/2010/wordprocessingDrawing" xmlns:wp="http://schemas.openxmlformats.org/drawingml/2006/wordprocessingDrawing" xmlns:w10="urn:schemas-microsoft-com:office:word" xmlns:w="http://schemas.openxmlformats.org/wordprocessingml/2006/main" xmlns:w14="http://schemas.microsoft.com/office/word/2010/wordml" xmlns:w15="http://schemas.microsoft.com/office/word/2012/wordml" xmlns:w16cid="http://schemas.microsoft.com/office/word/2016/wordml/cid" xmlns:w16se="http://schemas.microsoft.com/office/word/2015/wordml/symex" xmlns:wpg="http://schemas.microsoft.com/office/word/2010/wordprocessingGroup" xmlns:wpi="http://schemas.microsoft.com/office/word/2010/wordprocessingInk" xmlns:wne="http://schemas.microsoft.com/office/word/2006/wordml" xmlns:wps="http://schemas.microsoft.com/office/word/2010/wordprocessingShape" mc:Ignorable="w14 w15 w16se w16cid wp14">
+<w:footnotes xmlns:wpc="http://schemas.microsoft.com/office/word/2010/wordprocessingCanvas" xmlns:mc="http://schemas.openxmlformats.org/markup-compatibility/2006" xmlns:o="urn:schemas-microsoft-com:office:office" xmlns:r="http://schemas.openxmlformats.org/officeDocument/2006/relationships" xmlns:m="http://schemas.openxmlformats.org/officeDocument/2006/math" xmlns:v="urn:schemas-microsoft-com:vml" xmlns:wp14="http://schemas.microsoft.com/office/word/2010/wordprocessingDrawing" xmlns:wp="http://schemas.openxmlformats.org/drawingml/2006/wordprocessingDrawing" xmlns:w10="urn:schemas-microsoft-com:office:word" xmlns:w="http://schemas.openxmlformats.org/wordprocessingml/2006/main" xmlns:w14="http://schemas.microsoft.com/office/word/2010/wordml" xmlns:w15="http://schemas.microsoft.com/office/word/2012/wordml" xmlns:wpg="http://schemas.microsoft.com/office/word/2010/wordprocessingGroup" xmlns:wpi="http://schemas.microsoft.com/office/word/2010/wordprocessingInk" xmlns:wne="http://schemas.microsoft.com/office/word/2006/wordml" xmlns:wps="http://schemas.microsoft.com/office/word/2010/wordprocessingShape" mc:Ignorable="w14 w15 wp14">
   <w:footnote w:type="separator" w:id="-1">
     <w:p>
       <w:pPr>
@@ -16227,8 +15512,8 @@
 </file>
 
 <file path=word/numbering.xml><?xml version="1.0" encoding="utf-8"?>
-<w:numbering xmlns:wpc="http://schemas.microsoft.com/office/word/2010/wordprocessingCanvas" xmlns:cx="http://schemas.microsoft.com/office/drawing/2014/chartex" xmlns:cx1="http://schemas.microsoft.com/office/drawing/2015/9/8/chartex" xmlns:cx2="http://schemas.microsoft.com/office/drawing/2015/10/21/chartex" xmlns:cx3="http://schemas.microsoft.com/office/drawing/2016/5/9/chartex" xmlns:cx4="http://schemas.microsoft.com/office/drawing/2016/5/10/chartex" xmlns:cx5="http://schemas.microsoft.com/office/drawing/2016/5/11/chartex" xmlns:cx6="http://schemas.microsoft.com/office/drawing/2016/5/12/chartex" xmlns:cx7="http://schemas.microsoft.com/office/drawing/2016/5/13/chartex" xmlns:cx8="http://schemas.microsoft.com/office/drawing/2016/5/14/chartex" xmlns:mc="http://schemas.openxmlformats.org/markup-compatibility/2006" xmlns:aink="http://schemas.microsoft.com/office/drawing/2016/ink" xmlns:am3d="http://schemas.microsoft.com/office/drawing/2017/model3d" xmlns:o="urn:schemas-microsoft-com:office:office" xmlns:r="http://schemas.openxmlformats.org/officeDocument/2006/relationships" xmlns:m="http://schemas.openxmlformats.org/officeDocument/2006/math" xmlns:v="urn:schemas-microsoft-com:vml" xmlns:wp14="http://schemas.microsoft.com/office/word/2010/wordprocessingDrawing" xmlns:wp="http://schemas.openxmlformats.org/drawingml/2006/wordprocessingDrawing" xmlns:w10="urn:schemas-microsoft-com:office:word" xmlns:w="http://schemas.openxmlformats.org/wordprocessingml/2006/main" xmlns:w14="http://schemas.microsoft.com/office/word/2010/wordml" xmlns:w15="http://schemas.microsoft.com/office/word/2012/wordml" xmlns:w16cid="http://schemas.microsoft.com/office/word/2016/wordml/cid" xmlns:w16se="http://schemas.microsoft.com/office/word/2015/wordml/symex" xmlns:wpg="http://schemas.microsoft.com/office/word/2010/wordprocessingGroup" xmlns:wpi="http://schemas.microsoft.com/office/word/2010/wordprocessingInk" xmlns:wne="http://schemas.microsoft.com/office/word/2006/wordml" xmlns:wps="http://schemas.microsoft.com/office/word/2010/wordprocessingShape" mc:Ignorable="w14 w15 w16se w16cid wp14">
-  <w:abstractNum w:abstractNumId="0" w15:restartNumberingAfterBreak="0">
+<w:numbering xmlns:wpc="http://schemas.microsoft.com/office/word/2010/wordprocessingCanvas" xmlns:mc="http://schemas.openxmlformats.org/markup-compatibility/2006" xmlns:o="urn:schemas-microsoft-com:office:office" xmlns:r="http://schemas.openxmlformats.org/officeDocument/2006/relationships" xmlns:m="http://schemas.openxmlformats.org/officeDocument/2006/math" xmlns:v="urn:schemas-microsoft-com:vml" xmlns:wp14="http://schemas.microsoft.com/office/word/2010/wordprocessingDrawing" xmlns:wp="http://schemas.openxmlformats.org/drawingml/2006/wordprocessingDrawing" xmlns:w10="urn:schemas-microsoft-com:office:word" xmlns:w="http://schemas.openxmlformats.org/wordprocessingml/2006/main" xmlns:w14="http://schemas.microsoft.com/office/word/2010/wordml" xmlns:w15="http://schemas.microsoft.com/office/word/2012/wordml" xmlns:wpg="http://schemas.microsoft.com/office/word/2010/wordprocessingGroup" xmlns:wpi="http://schemas.microsoft.com/office/word/2010/wordprocessingInk" xmlns:wne="http://schemas.microsoft.com/office/word/2006/wordml" xmlns:wps="http://schemas.microsoft.com/office/word/2010/wordprocessingShape" mc:Ignorable="w14 w15 wp14">
+  <w:abstractNum w:abstractNumId="0">
     <w:nsid w:val="002B29E0"/>
     <w:multiLevelType w:val="hybridMultilevel"/>
     <w:tmpl w:val="54326548"/>
@@ -16449,7 +15734,7 @@
       </w:rPr>
     </w:lvl>
   </w:abstractNum>
-  <w:abstractNum w:abstractNumId="1" w15:restartNumberingAfterBreak="0">
+  <w:abstractNum w:abstractNumId="1">
     <w:nsid w:val="11E10ADB"/>
     <w:multiLevelType w:val="hybridMultilevel"/>
     <w:tmpl w:val="2746FC96"/>
@@ -16670,7 +15955,7 @@
       </w:rPr>
     </w:lvl>
   </w:abstractNum>
-  <w:abstractNum w:abstractNumId="2" w15:restartNumberingAfterBreak="0">
+  <w:abstractNum w:abstractNumId="2">
     <w:nsid w:val="1A1D07E7"/>
     <w:multiLevelType w:val="hybridMultilevel"/>
     <w:tmpl w:val="80C4643E"/>
@@ -16759,7 +16044,7 @@
       </w:pPr>
     </w:lvl>
   </w:abstractNum>
-  <w:abstractNum w:abstractNumId="3" w15:restartNumberingAfterBreak="0">
+  <w:abstractNum w:abstractNumId="3">
     <w:nsid w:val="1C657CC6"/>
     <w:multiLevelType w:val="hybridMultilevel"/>
     <w:tmpl w:val="FD182372"/>
@@ -16872,7 +16157,7 @@
       </w:rPr>
     </w:lvl>
   </w:abstractNum>
-  <w:abstractNum w:abstractNumId="4" w15:restartNumberingAfterBreak="0">
+  <w:abstractNum w:abstractNumId="4">
     <w:nsid w:val="1EA3023B"/>
     <w:multiLevelType w:val="hybridMultilevel"/>
     <w:tmpl w:val="27346DD0"/>
@@ -16958,7 +16243,7 @@
       </w:pPr>
     </w:lvl>
   </w:abstractNum>
-  <w:abstractNum w:abstractNumId="5" w15:restartNumberingAfterBreak="0">
+  <w:abstractNum w:abstractNumId="5">
     <w:nsid w:val="27B506D2"/>
     <w:multiLevelType w:val="hybridMultilevel"/>
     <w:tmpl w:val="2B1C5C70"/>
@@ -17047,7 +16332,7 @@
       </w:pPr>
     </w:lvl>
   </w:abstractNum>
-  <w:abstractNum w:abstractNumId="6" w15:restartNumberingAfterBreak="0">
+  <w:abstractNum w:abstractNumId="6">
     <w:nsid w:val="280629F2"/>
     <w:multiLevelType w:val="hybridMultilevel"/>
     <w:tmpl w:val="2A5EDEFC"/>
@@ -17160,7 +16445,7 @@
       </w:rPr>
     </w:lvl>
   </w:abstractNum>
-  <w:abstractNum w:abstractNumId="7" w15:restartNumberingAfterBreak="0">
+  <w:abstractNum w:abstractNumId="7">
     <w:nsid w:val="28BD11C2"/>
     <w:multiLevelType w:val="hybridMultilevel"/>
     <w:tmpl w:val="E0583894"/>
@@ -17273,7 +16558,7 @@
       </w:rPr>
     </w:lvl>
   </w:abstractNum>
-  <w:abstractNum w:abstractNumId="8" w15:restartNumberingAfterBreak="0">
+  <w:abstractNum w:abstractNumId="8">
     <w:nsid w:val="2B105317"/>
     <w:multiLevelType w:val="hybridMultilevel"/>
     <w:tmpl w:val="E0CEE502"/>
@@ -17359,7 +16644,7 @@
       </w:pPr>
     </w:lvl>
   </w:abstractNum>
-  <w:abstractNum w:abstractNumId="9" w15:restartNumberingAfterBreak="0">
+  <w:abstractNum w:abstractNumId="9">
     <w:nsid w:val="2E3C74F3"/>
     <w:multiLevelType w:val="multilevel"/>
     <w:tmpl w:val="DF623C3A"/>
@@ -17572,7 +16857,7 @@
       </w:rPr>
     </w:lvl>
   </w:abstractNum>
-  <w:abstractNum w:abstractNumId="10" w15:restartNumberingAfterBreak="0">
+  <w:abstractNum w:abstractNumId="10">
     <w:nsid w:val="356654FF"/>
     <w:multiLevelType w:val="hybridMultilevel"/>
     <w:tmpl w:val="157201EC"/>
@@ -17661,7 +16946,7 @@
       </w:pPr>
     </w:lvl>
   </w:abstractNum>
-  <w:abstractNum w:abstractNumId="11" w15:restartNumberingAfterBreak="0">
+  <w:abstractNum w:abstractNumId="11">
     <w:nsid w:val="43AE3AB5"/>
     <w:multiLevelType w:val="hybridMultilevel"/>
     <w:tmpl w:val="BD48E236"/>
@@ -17882,7 +17167,7 @@
       </w:rPr>
     </w:lvl>
   </w:abstractNum>
-  <w:abstractNum w:abstractNumId="12" w15:restartNumberingAfterBreak="0">
+  <w:abstractNum w:abstractNumId="12">
     <w:nsid w:val="49284CE1"/>
     <w:multiLevelType w:val="hybridMultilevel"/>
     <w:tmpl w:val="E6E45F06"/>
@@ -17971,7 +17256,7 @@
       </w:pPr>
     </w:lvl>
   </w:abstractNum>
-  <w:abstractNum w:abstractNumId="13" w15:restartNumberingAfterBreak="0">
+  <w:abstractNum w:abstractNumId="13">
     <w:nsid w:val="58BE26D4"/>
     <w:multiLevelType w:val="hybridMultilevel"/>
     <w:tmpl w:val="AF2CB492"/>
@@ -18060,7 +17345,7 @@
       </w:pPr>
     </w:lvl>
   </w:abstractNum>
-  <w:abstractNum w:abstractNumId="14" w15:restartNumberingAfterBreak="0">
+  <w:abstractNum w:abstractNumId="14">
     <w:nsid w:val="5AAB2892"/>
     <w:multiLevelType w:val="hybridMultilevel"/>
     <w:tmpl w:val="2C6A4FD2"/>
@@ -18149,7 +17434,7 @@
       </w:pPr>
     </w:lvl>
   </w:abstractNum>
-  <w:abstractNum w:abstractNumId="15" w15:restartNumberingAfterBreak="0">
+  <w:abstractNum w:abstractNumId="15">
     <w:nsid w:val="5F754824"/>
     <w:multiLevelType w:val="hybridMultilevel"/>
     <w:tmpl w:val="959293E0"/>
@@ -18235,7 +17520,7 @@
       </w:pPr>
     </w:lvl>
   </w:abstractNum>
-  <w:abstractNum w:abstractNumId="16" w15:restartNumberingAfterBreak="0">
+  <w:abstractNum w:abstractNumId="16">
     <w:nsid w:val="6A16230D"/>
     <w:multiLevelType w:val="hybridMultilevel"/>
     <w:tmpl w:val="A56E12BC"/>
@@ -18321,7 +17606,7 @@
       </w:pPr>
     </w:lvl>
   </w:abstractNum>
-  <w:abstractNum w:abstractNumId="17" w15:restartNumberingAfterBreak="0">
+  <w:abstractNum w:abstractNumId="17">
     <w:nsid w:val="6D407BC6"/>
     <w:multiLevelType w:val="hybridMultilevel"/>
     <w:tmpl w:val="CBD68378"/>
@@ -18410,7 +17695,7 @@
       </w:pPr>
     </w:lvl>
   </w:abstractNum>
-  <w:abstractNum w:abstractNumId="18" w15:restartNumberingAfterBreak="0">
+  <w:abstractNum w:abstractNumId="18">
     <w:nsid w:val="700C5BF8"/>
     <w:multiLevelType w:val="hybridMultilevel"/>
     <w:tmpl w:val="6EB810E6"/>
@@ -18499,7 +17784,7 @@
       </w:pPr>
     </w:lvl>
   </w:abstractNum>
-  <w:abstractNum w:abstractNumId="19" w15:restartNumberingAfterBreak="0">
+  <w:abstractNum w:abstractNumId="19">
     <w:nsid w:val="72C66320"/>
     <w:multiLevelType w:val="hybridMultilevel"/>
     <w:tmpl w:val="2B3ABF4A"/>
@@ -18676,7 +17961,7 @@
 </file>
 
 <file path=word/styles.xml><?xml version="1.0" encoding="utf-8"?>
-<w:styles xmlns:mc="http://schemas.openxmlformats.org/markup-compatibility/2006" xmlns:r="http://schemas.openxmlformats.org/officeDocument/2006/relationships" xmlns:w="http://schemas.openxmlformats.org/wordprocessingml/2006/main" xmlns:w14="http://schemas.microsoft.com/office/word/2010/wordml" xmlns:w15="http://schemas.microsoft.com/office/word/2012/wordml" xmlns:w16cid="http://schemas.microsoft.com/office/word/2016/wordml/cid" xmlns:w16se="http://schemas.microsoft.com/office/word/2015/wordml/symex" mc:Ignorable="w14 w15 w16se w16cid">
+<w:styles xmlns:mc="http://schemas.openxmlformats.org/markup-compatibility/2006" xmlns:r="http://schemas.openxmlformats.org/officeDocument/2006/relationships" xmlns:w="http://schemas.openxmlformats.org/wordprocessingml/2006/main" xmlns:w14="http://schemas.microsoft.com/office/word/2010/wordml" xmlns:w15="http://schemas.microsoft.com/office/word/2012/wordml" mc:Ignorable="w14 w15">
   <w:docDefaults>
     <w:rPrDefault>
       <w:rPr>
@@ -18692,7 +17977,7 @@
       </w:pPr>
     </w:pPrDefault>
   </w:docDefaults>
-  <w:latentStyles w:defLockedState="0" w:defUIPriority="99" w:defSemiHidden="0" w:defUnhideWhenUsed="0" w:defQFormat="0" w:count="376">
+  <w:latentStyles w:defLockedState="0" w:defUIPriority="99" w:defSemiHidden="0" w:defUnhideWhenUsed="0" w:defQFormat="0" w:count="371">
     <w:lsdException w:name="Normal" w:uiPriority="0" w:qFormat="1"/>
     <w:lsdException w:name="heading 1" w:uiPriority="9" w:qFormat="1"/>
     <w:lsdException w:name="heading 2" w:semiHidden="1" w:uiPriority="9" w:unhideWhenUsed="1" w:qFormat="1"/>
@@ -18798,6 +18083,7 @@
     <w:lsdException w:name="HTML Sample" w:semiHidden="1" w:unhideWhenUsed="1"/>
     <w:lsdException w:name="HTML Typewriter" w:semiHidden="1" w:unhideWhenUsed="1"/>
     <w:lsdException w:name="HTML Variable" w:semiHidden="1" w:unhideWhenUsed="1"/>
+    <w:lsdException w:name="Normal Table" w:semiHidden="1" w:unhideWhenUsed="1"/>
     <w:lsdException w:name="annotation subject" w:semiHidden="1" w:unhideWhenUsed="1"/>
     <w:lsdException w:name="No List" w:semiHidden="1" w:unhideWhenUsed="1"/>
     <w:lsdException w:name="Outline List 1" w:semiHidden="1" w:unhideWhenUsed="1"/>
@@ -18840,8 +18126,11 @@
     <w:lsdException w:name="Table Contemporary" w:semiHidden="1" w:unhideWhenUsed="1"/>
     <w:lsdException w:name="Table Elegant" w:semiHidden="1" w:unhideWhenUsed="1"/>
     <w:lsdException w:name="Table Professional" w:semiHidden="1" w:unhideWhenUsed="1"/>
+    <w:lsdException w:name="Table Subtle 1" w:semiHidden="1" w:unhideWhenUsed="1"/>
     <w:lsdException w:name="Table Subtle 2" w:semiHidden="1" w:unhideWhenUsed="1"/>
     <w:lsdException w:name="Table Web 1" w:semiHidden="1" w:unhideWhenUsed="1"/>
+    <w:lsdException w:name="Table Web 2" w:semiHidden="1" w:unhideWhenUsed="1"/>
+    <w:lsdException w:name="Table Web 3" w:semiHidden="1" w:unhideWhenUsed="1"/>
     <w:lsdException w:name="Balloon Text" w:semiHidden="1" w:unhideWhenUsed="1"/>
     <w:lsdException w:name="Table Grid" w:uiPriority="39"/>
     <w:lsdException w:name="Table Theme" w:semiHidden="1" w:unhideWhenUsed="1"/>
@@ -19060,11 +18349,6 @@
     <w:lsdException w:name="List Table 5 Dark Accent 6" w:uiPriority="50"/>
     <w:lsdException w:name="List Table 6 Colorful Accent 6" w:uiPriority="51"/>
     <w:lsdException w:name="List Table 7 Colorful Accent 6" w:uiPriority="52"/>
-    <w:lsdException w:name="Mention" w:semiHidden="1" w:unhideWhenUsed="1"/>
-    <w:lsdException w:name="Smart Hyperlink" w:semiHidden="1" w:unhideWhenUsed="1"/>
-    <w:lsdException w:name="Hashtag" w:semiHidden="1" w:unhideWhenUsed="1"/>
-    <w:lsdException w:name="Unresolved Mention" w:semiHidden="1" w:unhideWhenUsed="1"/>
-    <w:lsdException w:name="Smart Link" w:semiHidden="1" w:unhideWhenUsed="1"/>
   </w:latentStyles>
   <w:style w:type="paragraph" w:default="1" w:styleId="Normalny">
     <w:name w:val="Normal"/>
@@ -19195,6 +18479,7 @@
       <w:spacing w:after="0" w:line="240" w:lineRule="auto"/>
     </w:pPr>
     <w:tblPr>
+      <w:tblInd w:w="0" w:type="dxa"/>
       <w:tblBorders>
         <w:top w:val="single" w:sz="4" w:space="0" w:color="auto"/>
         <w:left w:val="single" w:sz="4" w:space="0" w:color="auto"/>
@@ -19203,6 +18488,12 @@
         <w:insideH w:val="single" w:sz="4" w:space="0" w:color="auto"/>
         <w:insideV w:val="single" w:sz="4" w:space="0" w:color="auto"/>
       </w:tblBorders>
+      <w:tblCellMar>
+        <w:top w:w="0" w:type="dxa"/>
+        <w:left w:w="108" w:type="dxa"/>
+        <w:bottom w:w="0" w:type="dxa"/>
+        <w:right w:w="108" w:type="dxa"/>
+      </w:tblCellMar>
     </w:tblPr>
   </w:style>
   <w:style w:type="paragraph" w:styleId="HTML-wstpniesformatowany">
@@ -19541,7 +18832,7 @@
 </file>
 
 <file path=customXml/itemProps1.xml><?xml version="1.0" encoding="utf-8"?>
-<ds:datastoreItem xmlns:ds="http://schemas.openxmlformats.org/officeDocument/2006/customXml" ds:itemID="{A926DEDA-4BED-4998-9177-ACA14A95B40B}">
+<ds:datastoreItem xmlns:ds="http://schemas.openxmlformats.org/officeDocument/2006/customXml" ds:itemID="{EF7ABB99-3706-4854-A084-05B0130FA3E0}">
   <ds:schemaRefs>
     <ds:schemaRef ds:uri="http://schemas.openxmlformats.org/officeDocument/2006/bibliography"/>
   </ds:schemaRefs>

</xml_diff>